<commit_message>
Add rmarkdown to preparation tutorial and fix some flaws in Rmd.
</commit_message>
<xml_diff>
--- a/preparation_tutorial_scRNAseq.docx
+++ b/preparation_tutorial_scRNAseq.docx
@@ -21,7 +21,19 @@
           <w:sz w:val="28"/>
           <w:szCs w:val="28"/>
         </w:rPr>
-        <w:t>Tutorial R, RStudio and Seurat</w:t>
+        <w:t>Tut</w:t>
+      </w:r>
+      <w:bookmarkStart w:id="0" w:name="_GoBack"/>
+      <w:bookmarkEnd w:id="0"/>
+      <w:r>
+        <w:rPr>
+          <w:rFonts w:ascii="Arial" w:hAnsi="Arial"/>
+          <w:b/>
+          <w:bCs/>
+          <w:sz w:val="28"/>
+          <w:szCs w:val="28"/>
+        </w:rPr>
+        <w:t>orial R, RStudio and Seurat</w:t>
       </w:r>
     </w:p>
     <w:p>
@@ -415,7 +427,100 @@
         <w:rPr>
           <w:rFonts w:ascii="Arial" w:hAnsi="Arial"/>
         </w:rPr>
-        <w:t>3. Get or update Packages</w:t>
+        <w:t xml:space="preserve">3. Install </w:t>
+      </w:r>
+      <w:proofErr w:type="spellStart"/>
+      <w:r>
+        <w:rPr>
+          <w:rFonts w:ascii="Arial" w:hAnsi="Arial"/>
+        </w:rPr>
+        <w:t>rmarkdown</w:t>
+      </w:r>
+      <w:proofErr w:type="spellEnd"/>
+      <w:r>
+        <w:rPr>
+          <w:rFonts w:ascii="Arial" w:hAnsi="Arial"/>
+        </w:rPr>
+        <w:t xml:space="preserve"> and familiarize yourself with it following this tutorial: </w:t>
+      </w:r>
+      <w:hyperlink r:id="rId6" w:history="1">
+        <w:r>
+          <w:rPr>
+            <w:rStyle w:val="Hyperlink"/>
+            <w:rFonts w:ascii="Arial" w:hAnsi="Arial"/>
+          </w:rPr>
+          <w:t>https://rmarkdown.rstudio.co</w:t>
+        </w:r>
+        <w:r>
+          <w:rPr>
+            <w:rStyle w:val="Hyperlink"/>
+            <w:rFonts w:ascii="Arial" w:hAnsi="Arial"/>
+          </w:rPr>
+          <w:t>m</w:t>
+        </w:r>
+        <w:r>
+          <w:rPr>
+            <w:rStyle w:val="Hyperlink"/>
+            <w:rFonts w:ascii="Arial" w:hAnsi="Arial"/>
+          </w:rPr>
+          <w:t>/authoring_quick_tour.html</w:t>
+        </w:r>
+      </w:hyperlink>
+      <w:r>
+        <w:rPr>
+          <w:rFonts w:ascii="Arial" w:hAnsi="Arial"/>
+        </w:rPr>
+        <w:t xml:space="preserve"> </w:t>
+      </w:r>
+    </w:p>
+    <w:p>
+      <w:pPr>
+        <w:rPr>
+          <w:rFonts w:ascii="Arial" w:hAnsi="Arial"/>
+        </w:rPr>
+      </w:pPr>
+    </w:p>
+    <w:p>
+      <w:pPr>
+        <w:rPr>
+          <w:rFonts w:ascii="Arial" w:hAnsi="Arial"/>
+        </w:rPr>
+      </w:pPr>
+      <w:r>
+        <w:rPr>
+          <w:rFonts w:ascii="Arial" w:hAnsi="Arial"/>
+        </w:rPr>
+        <w:t>4</w:t>
+      </w:r>
+      <w:r>
+        <w:rPr>
+          <w:rFonts w:ascii="Arial" w:hAnsi="Arial"/>
+        </w:rPr>
+        <w:t xml:space="preserve">. </w:t>
+      </w:r>
+      <w:r>
+        <w:rPr>
+          <w:rFonts w:ascii="Arial" w:hAnsi="Arial"/>
+        </w:rPr>
+        <w:t>Install</w:t>
+      </w:r>
+      <w:r>
+        <w:rPr>
+          <w:rFonts w:ascii="Arial" w:hAnsi="Arial"/>
+        </w:rPr>
+        <w:t xml:space="preserve"> or update </w:t>
+      </w:r>
+      <w:r>
+        <w:rPr>
+          <w:rFonts w:ascii="Arial" w:hAnsi="Arial"/>
+        </w:rPr>
+        <w:t>necessary p</w:t>
+      </w:r>
+      <w:r>
+        <w:rPr>
+          <w:rFonts w:ascii="Arial" w:hAnsi="Arial"/>
+        </w:rPr>
+        <w:t>ackages</w:t>
       </w:r>
     </w:p>
     <w:p>
@@ -462,7 +567,13 @@
         <w:rPr>
           <w:rFonts w:ascii="Arial" w:hAnsi="Arial"/>
         </w:rPr>
-        <w:t xml:space="preserve">3.1 write and enter the following commands (one by one) in the </w:t>
+        <w:t>4</w:t>
+      </w:r>
+      <w:r>
+        <w:rPr>
+          <w:rFonts w:ascii="Arial" w:hAnsi="Arial"/>
+        </w:rPr>
+        <w:t xml:space="preserve">.1 write and enter the following commands (one by one) in the </w:t>
       </w:r>
       <w:r>
         <w:rPr>
@@ -660,7 +771,7 @@
         </w:rPr>
         <w:t>(</w:t>
       </w:r>
-      <w:bookmarkStart w:id="0" w:name="__DdeLink__178_1508867956"/>
+      <w:bookmarkStart w:id="1" w:name="__DdeLink__178_1508867956"/>
       <w:r>
         <w:rPr>
           <w:rFonts w:ascii="Arial" w:hAnsi="Arial"/>
@@ -674,7 +785,7 @@
         </w:rPr>
         <w:t>devtools</w:t>
       </w:r>
-      <w:bookmarkEnd w:id="0"/>
+      <w:bookmarkEnd w:id="1"/>
       <w:proofErr w:type="spellEnd"/>
       <w:r>
         <w:rPr>
@@ -747,19 +858,26 @@
         <w:rPr>
           <w:rFonts w:ascii="Arial" w:hAnsi="Arial"/>
         </w:rPr>
-        <w:t>3.2 load all the packages we just installed using library command.</w:t>
-      </w:r>
-    </w:p>
-    <w:p>
-      <w:pPr>
-        <w:rPr>
-          <w:rFonts w:ascii="Arial" w:hAnsi="Arial"/>
-        </w:rPr>
-      </w:pPr>
-      <w:r>
-        <w:rPr>
-          <w:rFonts w:ascii="Arial" w:hAnsi="Arial"/>
-        </w:rPr>
+        <w:t>4</w:t>
+      </w:r>
+      <w:r>
+        <w:rPr>
+          <w:rFonts w:ascii="Arial" w:hAnsi="Arial"/>
+        </w:rPr>
+        <w:t>.2 load all the packages we just installed using library command.</w:t>
+      </w:r>
+    </w:p>
+    <w:p>
+      <w:pPr>
+        <w:rPr>
+          <w:rFonts w:ascii="Arial" w:hAnsi="Arial"/>
+        </w:rPr>
+      </w:pPr>
+      <w:r>
+        <w:rPr>
+          <w:rFonts w:ascii="Arial" w:hAnsi="Arial"/>
+        </w:rPr>
+        <w:lastRenderedPageBreak/>
         <w:tab/>
         <w:t>library(“ggplot2”)</w:t>
       </w:r>
@@ -806,7 +924,6 @@
         <w:rPr>
           <w:rFonts w:ascii="Arial" w:hAnsi="Arial"/>
         </w:rPr>
-        <w:lastRenderedPageBreak/>
         <w:tab/>
         <w:t>library(“</w:t>
       </w:r>
@@ -853,7 +970,7 @@
         </w:rPr>
         <w:t xml:space="preserve">If you get an error throughout the tutorial please contact </w:t>
       </w:r>
-      <w:hyperlink r:id="rId6">
+      <w:hyperlink r:id="rId7">
         <w:r>
           <w:rPr>
             <w:rStyle w:val="InternetLink"/>
@@ -910,7 +1027,7 @@
       </w:r>
     </w:p>
     <w:p>
-      <w:hyperlink r:id="rId7">
+      <w:hyperlink r:id="rId8">
         <w:r>
           <w:rPr>
             <w:rStyle w:val="InternetLink"/>
@@ -989,8 +1106,6 @@
           <w:rFonts w:ascii="Arial" w:hAnsi="Arial"/>
         </w:rPr>
       </w:pPr>
-      <w:bookmarkStart w:id="1" w:name="_GoBack"/>
-      <w:bookmarkEnd w:id="1"/>
     </w:p>
     <w:p>
       <w:pPr>
@@ -1533,6 +1648,41 @@
       <w:suppressLineNumbers/>
     </w:pPr>
   </w:style>
+  <w:style w:type="character" w:styleId="Hyperlink">
+    <w:name w:val="Hyperlink"/>
+    <w:basedOn w:val="Absatz-Standardschriftart"/>
+    <w:uiPriority w:val="99"/>
+    <w:unhideWhenUsed/>
+    <w:rsid w:val="00347BB0"/>
+    <w:rPr>
+      <w:color w:val="0563C1" w:themeColor="hyperlink"/>
+      <w:u w:val="single"/>
+    </w:rPr>
+  </w:style>
+  <w:style w:type="character" w:styleId="NichtaufgelsteErwhnung">
+    <w:name w:val="Unresolved Mention"/>
+    <w:basedOn w:val="Absatz-Standardschriftart"/>
+    <w:uiPriority w:val="99"/>
+    <w:semiHidden/>
+    <w:unhideWhenUsed/>
+    <w:rsid w:val="00347BB0"/>
+    <w:rPr>
+      <w:color w:val="605E5C"/>
+      <w:shd w:val="clear" w:color="auto" w:fill="E1DFDD"/>
+    </w:rPr>
+  </w:style>
+  <w:style w:type="character" w:styleId="BesuchterLink">
+    <w:name w:val="FollowedHyperlink"/>
+    <w:basedOn w:val="Absatz-Standardschriftart"/>
+    <w:uiPriority w:val="99"/>
+    <w:semiHidden/>
+    <w:unhideWhenUsed/>
+    <w:rsid w:val="00347BB0"/>
+    <w:rPr>
+      <w:color w:val="954F72" w:themeColor="followedHyperlink"/>
+      <w:u w:val="single"/>
+    </w:rPr>
+  </w:style>
 </w:styles>
 </file>
 

</xml_diff>